<commit_message>
Converted to MICRO format and modified the paper based on Nuwan's feedback
</commit_message>
<xml_diff>
--- a/tables.docx
+++ b/tables.docx
@@ -77,11 +77,9 @@
             <w:pPr>
               <w:cnfStyle w:val="100000000000" w:firstRow="1" w:lastRow="0" w:firstColumn="0" w:lastColumn="0" w:oddVBand="0" w:evenVBand="0" w:oddHBand="0" w:evenHBand="0" w:firstRowFirstColumn="0" w:firstRowLastColumn="0" w:lastRowFirstColumn="0" w:lastRowLastColumn="0"/>
             </w:pPr>
-            <w:proofErr w:type="spellStart"/>
             <w:r>
               <w:t>MemPod</w:t>
             </w:r>
-            <w:proofErr w:type="spellEnd"/>
           </w:p>
         </w:tc>
       </w:tr>
@@ -310,6 +308,22 @@
             <w:r>
               <w:t>1 entry per page (~54MB)</w:t>
             </w:r>
+          </w:p>
+          <w:p>
+            <w:pPr>
+              <w:cnfStyle w:val="000000000000" w:firstRow="0" w:lastRow="0" w:firstColumn="0" w:lastColumn="0" w:oddVBand="0" w:evenVBand="0" w:oddHBand="0" w:evenHBand="0" w:firstRowFirstColumn="0" w:firstRowLastColumn="0" w:lastRowFirstColumn="0" w:lastRowLastColumn="0"/>
+              <w:rPr>
+                <w:i/>
+              </w:rPr>
+            </w:pPr>
+            <w:r>
+              <w:rPr>
+                <w:i/>
+              </w:rPr>
+              <w:t>High / Max</w:t>
+            </w:r>
+            <w:bookmarkStart w:id="0" w:name="_GoBack"/>
+            <w:bookmarkEnd w:id="0"/>
           </w:p>
         </w:tc>
       </w:tr>
@@ -1553,14 +1567,12 @@
                 <w:sz w:val="6"/>
               </w:rPr>
             </w:pPr>
-            <w:proofErr w:type="spellStart"/>
             <w:r>
               <w:rPr>
                 <w:sz w:val="6"/>
               </w:rPr>
               <w:t>tCAS-tRCD-tRP-tRAS</w:t>
             </w:r>
-            <w:proofErr w:type="spellEnd"/>
           </w:p>
         </w:tc>
         <w:tc>
@@ -1950,14 +1962,12 @@
                 <w:sz w:val="6"/>
               </w:rPr>
             </w:pPr>
-            <w:proofErr w:type="spellStart"/>
             <w:r>
               <w:rPr>
                 <w:sz w:val="6"/>
               </w:rPr>
               <w:t>tCAS-tRCD-tRP-tRAS</w:t>
             </w:r>
-            <w:proofErr w:type="spellEnd"/>
           </w:p>
         </w:tc>
         <w:tc>
@@ -2075,7 +2085,6 @@
                 <w:sz w:val="20"/>
               </w:rPr>
             </w:pPr>
-            <w:proofErr w:type="spellStart"/>
             <w:r>
               <w:rPr>
                 <w:b/>
@@ -2083,7 +2092,6 @@
               </w:rPr>
               <w:t>astar</w:t>
             </w:r>
-            <w:proofErr w:type="spellEnd"/>
           </w:p>
         </w:tc>
         <w:tc>
@@ -2103,16 +2111,8 @@
               <w:rPr>
                 <w:sz w:val="20"/>
               </w:rPr>
-              <w:t xml:space="preserve">8x </w:t>
-            </w:r>
-            <w:proofErr w:type="spellStart"/>
-            <w:r>
-              <w:rPr>
-                <w:sz w:val="20"/>
-              </w:rPr>
-              <w:t>astar</w:t>
-            </w:r>
-            <w:proofErr w:type="spellEnd"/>
+              <w:t>8x astar</w:t>
+            </w:r>
           </w:p>
         </w:tc>
       </w:tr>
@@ -2128,7 +2128,6 @@
                 <w:sz w:val="20"/>
               </w:rPr>
             </w:pPr>
-            <w:proofErr w:type="spellStart"/>
             <w:r>
               <w:rPr>
                 <w:b/>
@@ -2136,7 +2135,6 @@
               </w:rPr>
               <w:t>bwaves</w:t>
             </w:r>
-            <w:proofErr w:type="spellEnd"/>
           </w:p>
         </w:tc>
         <w:tc>
@@ -2156,16 +2154,8 @@
               <w:rPr>
                 <w:sz w:val="20"/>
               </w:rPr>
-              <w:t xml:space="preserve">8x </w:t>
-            </w:r>
-            <w:proofErr w:type="spellStart"/>
-            <w:r>
-              <w:rPr>
-                <w:sz w:val="20"/>
-              </w:rPr>
-              <w:t>bwaves</w:t>
-            </w:r>
-            <w:proofErr w:type="spellEnd"/>
+              <w:t>8x bwaves</w:t>
+            </w:r>
           </w:p>
         </w:tc>
       </w:tr>
@@ -2181,7 +2171,6 @@
                 <w:sz w:val="20"/>
               </w:rPr>
             </w:pPr>
-            <w:proofErr w:type="spellStart"/>
             <w:r>
               <w:rPr>
                 <w:b/>
@@ -2189,7 +2178,6 @@
               </w:rPr>
               <w:t>bzip</w:t>
             </w:r>
-            <w:proofErr w:type="spellEnd"/>
           </w:p>
         </w:tc>
         <w:tc>
@@ -2209,16 +2197,8 @@
               <w:rPr>
                 <w:sz w:val="20"/>
               </w:rPr>
-              <w:t xml:space="preserve">8x </w:t>
-            </w:r>
-            <w:proofErr w:type="spellStart"/>
-            <w:r>
-              <w:rPr>
-                <w:sz w:val="20"/>
-              </w:rPr>
-              <w:t>bzip</w:t>
-            </w:r>
-            <w:proofErr w:type="spellEnd"/>
+              <w:t>8x bzip</w:t>
+            </w:r>
           </w:p>
         </w:tc>
       </w:tr>
@@ -2277,7 +2257,6 @@
                 <w:sz w:val="20"/>
               </w:rPr>
             </w:pPr>
-            <w:proofErr w:type="spellStart"/>
             <w:r>
               <w:rPr>
                 <w:b/>
@@ -2285,7 +2264,6 @@
               </w:rPr>
               <w:t>dealII</w:t>
             </w:r>
-            <w:proofErr w:type="spellEnd"/>
           </w:p>
         </w:tc>
         <w:tc>
@@ -2305,16 +2283,8 @@
               <w:rPr>
                 <w:sz w:val="20"/>
               </w:rPr>
-              <w:t xml:space="preserve">8x </w:t>
-            </w:r>
-            <w:proofErr w:type="spellStart"/>
-            <w:r>
-              <w:rPr>
-                <w:sz w:val="20"/>
-              </w:rPr>
-              <w:t>dealII</w:t>
-            </w:r>
-            <w:proofErr w:type="spellEnd"/>
+              <w:t>8x dealII</w:t>
+            </w:r>
           </w:p>
         </w:tc>
       </w:tr>
@@ -2330,7 +2300,6 @@
                 <w:sz w:val="20"/>
               </w:rPr>
             </w:pPr>
-            <w:proofErr w:type="spellStart"/>
             <w:r>
               <w:rPr>
                 <w:b/>
@@ -2338,7 +2307,6 @@
               </w:rPr>
               <w:t>gcc</w:t>
             </w:r>
-            <w:proofErr w:type="spellEnd"/>
           </w:p>
         </w:tc>
         <w:tc>
@@ -2358,16 +2326,8 @@
               <w:rPr>
                 <w:sz w:val="20"/>
               </w:rPr>
-              <w:t xml:space="preserve">8x </w:t>
-            </w:r>
-            <w:proofErr w:type="spellStart"/>
-            <w:r>
-              <w:rPr>
-                <w:sz w:val="20"/>
-              </w:rPr>
-              <w:t>gcc</w:t>
-            </w:r>
-            <w:proofErr w:type="spellEnd"/>
+              <w:t>8x gcc</w:t>
+            </w:r>
           </w:p>
         </w:tc>
       </w:tr>
@@ -2426,7 +2386,6 @@
                 <w:sz w:val="20"/>
               </w:rPr>
             </w:pPr>
-            <w:proofErr w:type="spellStart"/>
             <w:r>
               <w:rPr>
                 <w:b/>
@@ -2434,7 +2393,6 @@
               </w:rPr>
               <w:t>lbm</w:t>
             </w:r>
-            <w:proofErr w:type="spellEnd"/>
           </w:p>
         </w:tc>
         <w:tc>
@@ -2454,16 +2412,8 @@
               <w:rPr>
                 <w:sz w:val="20"/>
               </w:rPr>
-              <w:t xml:space="preserve">8x </w:t>
-            </w:r>
-            <w:proofErr w:type="spellStart"/>
-            <w:r>
-              <w:rPr>
-                <w:sz w:val="20"/>
-              </w:rPr>
-              <w:t>lbm</w:t>
-            </w:r>
-            <w:proofErr w:type="spellEnd"/>
+              <w:t>8x lbm</w:t>
+            </w:r>
           </w:p>
         </w:tc>
       </w:tr>
@@ -2479,7 +2429,6 @@
                 <w:sz w:val="20"/>
               </w:rPr>
             </w:pPr>
-            <w:proofErr w:type="spellStart"/>
             <w:r>
               <w:rPr>
                 <w:b/>
@@ -2487,7 +2436,6 @@
               </w:rPr>
               <w:t>leslie</w:t>
             </w:r>
-            <w:proofErr w:type="spellEnd"/>
           </w:p>
         </w:tc>
         <w:tc>
@@ -2507,16 +2455,8 @@
               <w:rPr>
                 <w:sz w:val="20"/>
               </w:rPr>
-              <w:t xml:space="preserve">8x </w:t>
-            </w:r>
-            <w:proofErr w:type="spellStart"/>
-            <w:r>
-              <w:rPr>
-                <w:sz w:val="20"/>
-              </w:rPr>
-              <w:t>leslie</w:t>
-            </w:r>
-            <w:proofErr w:type="spellEnd"/>
+              <w:t>8x leslie</w:t>
+            </w:r>
           </w:p>
         </w:tc>
       </w:tr>
@@ -2532,7 +2472,6 @@
                 <w:sz w:val="20"/>
               </w:rPr>
             </w:pPr>
-            <w:proofErr w:type="spellStart"/>
             <w:r>
               <w:rPr>
                 <w:b/>
@@ -2540,7 +2479,6 @@
               </w:rPr>
               <w:t>libquantum</w:t>
             </w:r>
-            <w:proofErr w:type="spellEnd"/>
           </w:p>
         </w:tc>
         <w:tc>
@@ -2560,16 +2498,8 @@
               <w:rPr>
                 <w:sz w:val="20"/>
               </w:rPr>
-              <w:t xml:space="preserve">8x </w:t>
-            </w:r>
-            <w:proofErr w:type="spellStart"/>
-            <w:r>
-              <w:rPr>
-                <w:sz w:val="20"/>
-              </w:rPr>
-              <w:t>libquantum</w:t>
-            </w:r>
-            <w:proofErr w:type="spellEnd"/>
+              <w:t>8x libquantum</w:t>
+            </w:r>
           </w:p>
         </w:tc>
       </w:tr>
@@ -2585,7 +2515,6 @@
                 <w:sz w:val="20"/>
               </w:rPr>
             </w:pPr>
-            <w:proofErr w:type="spellStart"/>
             <w:r>
               <w:rPr>
                 <w:b/>
@@ -2593,7 +2522,6 @@
               </w:rPr>
               <w:t>mcf</w:t>
             </w:r>
-            <w:proofErr w:type="spellEnd"/>
           </w:p>
         </w:tc>
         <w:tc>
@@ -2613,16 +2541,8 @@
               <w:rPr>
                 <w:sz w:val="20"/>
               </w:rPr>
-              <w:t xml:space="preserve">8x </w:t>
-            </w:r>
-            <w:proofErr w:type="spellStart"/>
-            <w:r>
-              <w:rPr>
-                <w:sz w:val="20"/>
-              </w:rPr>
-              <w:t>mcf</w:t>
-            </w:r>
-            <w:proofErr w:type="spellEnd"/>
+              <w:t>8x mcf</w:t>
+            </w:r>
           </w:p>
         </w:tc>
       </w:tr>
@@ -2638,7 +2558,6 @@
                 <w:sz w:val="20"/>
               </w:rPr>
             </w:pPr>
-            <w:proofErr w:type="spellStart"/>
             <w:r>
               <w:rPr>
                 <w:b/>
@@ -2646,7 +2565,6 @@
               </w:rPr>
               <w:t>milc</w:t>
             </w:r>
-            <w:proofErr w:type="spellEnd"/>
           </w:p>
         </w:tc>
         <w:tc>
@@ -2666,16 +2584,8 @@
               <w:rPr>
                 <w:sz w:val="20"/>
               </w:rPr>
-              <w:t xml:space="preserve">8x </w:t>
-            </w:r>
-            <w:proofErr w:type="spellStart"/>
-            <w:r>
-              <w:rPr>
-                <w:sz w:val="20"/>
-              </w:rPr>
-              <w:t>milc</w:t>
-            </w:r>
-            <w:proofErr w:type="spellEnd"/>
+              <w:t>8x milc</w:t>
+            </w:r>
           </w:p>
         </w:tc>
       </w:tr>
@@ -2691,7 +2601,6 @@
                 <w:sz w:val="20"/>
               </w:rPr>
             </w:pPr>
-            <w:proofErr w:type="spellStart"/>
             <w:r>
               <w:rPr>
                 <w:b/>
@@ -2699,7 +2608,6 @@
               </w:rPr>
               <w:t>omnetpp</w:t>
             </w:r>
-            <w:proofErr w:type="spellEnd"/>
           </w:p>
         </w:tc>
         <w:tc>
@@ -2719,16 +2627,8 @@
               <w:rPr>
                 <w:sz w:val="20"/>
               </w:rPr>
-              <w:t xml:space="preserve">8x </w:t>
-            </w:r>
-            <w:proofErr w:type="spellStart"/>
-            <w:r>
-              <w:rPr>
-                <w:sz w:val="20"/>
-              </w:rPr>
-              <w:t>omnetpp</w:t>
-            </w:r>
-            <w:proofErr w:type="spellEnd"/>
+              <w:t>8x omnetpp</w:t>
+            </w:r>
           </w:p>
         </w:tc>
       </w:tr>
@@ -2744,7 +2644,6 @@
                 <w:sz w:val="20"/>
               </w:rPr>
             </w:pPr>
-            <w:proofErr w:type="spellStart"/>
             <w:r>
               <w:rPr>
                 <w:b/>
@@ -2752,7 +2651,6 @@
               </w:rPr>
               <w:t>soplex</w:t>
             </w:r>
-            <w:proofErr w:type="spellEnd"/>
           </w:p>
         </w:tc>
         <w:tc>
@@ -2772,16 +2670,8 @@
               <w:rPr>
                 <w:sz w:val="20"/>
               </w:rPr>
-              <w:t xml:space="preserve">8x </w:t>
-            </w:r>
-            <w:proofErr w:type="spellStart"/>
-            <w:r>
-              <w:rPr>
-                <w:sz w:val="20"/>
-              </w:rPr>
-              <w:t>soplex</w:t>
-            </w:r>
-            <w:proofErr w:type="spellEnd"/>
+              <w:t>8x soplex</w:t>
+            </w:r>
           </w:p>
         </w:tc>
       </w:tr>
@@ -2840,7 +2730,6 @@
                 <w:sz w:val="20"/>
               </w:rPr>
             </w:pPr>
-            <w:proofErr w:type="spellStart"/>
             <w:r>
               <w:rPr>
                 <w:b/>
@@ -2848,7 +2737,6 @@
               </w:rPr>
               <w:t>xalanc</w:t>
             </w:r>
-            <w:proofErr w:type="spellEnd"/>
           </w:p>
         </w:tc>
         <w:tc>
@@ -2868,16 +2756,8 @@
               <w:rPr>
                 <w:sz w:val="20"/>
               </w:rPr>
-              <w:t xml:space="preserve">8x </w:t>
-            </w:r>
-            <w:proofErr w:type="spellStart"/>
-            <w:r>
-              <w:rPr>
-                <w:sz w:val="20"/>
-              </w:rPr>
-              <w:t>xalanc</w:t>
-            </w:r>
-            <w:proofErr w:type="spellEnd"/>
+              <w:t>8x xalanc</w:t>
+            </w:r>
           </w:p>
         </w:tc>
       </w:tr>
@@ -2893,7 +2773,6 @@
                 <w:sz w:val="20"/>
               </w:rPr>
             </w:pPr>
-            <w:proofErr w:type="spellStart"/>
             <w:r>
               <w:rPr>
                 <w:b/>
@@ -2901,7 +2780,6 @@
               </w:rPr>
               <w:t>zeusmp</w:t>
             </w:r>
-            <w:proofErr w:type="spellEnd"/>
           </w:p>
         </w:tc>
         <w:tc>
@@ -2921,16 +2799,8 @@
               <w:rPr>
                 <w:sz w:val="20"/>
               </w:rPr>
-              <w:t xml:space="preserve">8x </w:t>
-            </w:r>
-            <w:proofErr w:type="spellStart"/>
-            <w:r>
-              <w:rPr>
-                <w:sz w:val="20"/>
-              </w:rPr>
-              <w:t>zeusmp</w:t>
-            </w:r>
-            <w:proofErr w:type="spellEnd"/>
+              <w:t>8x zeusmp</w:t>
+            </w:r>
           </w:p>
         </w:tc>
       </w:tr>
@@ -3005,98 +2875,12 @@
                 <w:sz w:val="20"/>
               </w:rPr>
             </w:pPr>
-            <w:proofErr w:type="spellStart"/>
-            <w:r>
-              <w:rPr>
-                <w:sz w:val="20"/>
-              </w:rPr>
-              <w:t>lbm</w:t>
-            </w:r>
-            <w:proofErr w:type="spellEnd"/>
-            <w:r>
-              <w:rPr>
-                <w:sz w:val="20"/>
-              </w:rPr>
-              <w:t xml:space="preserve">, </w:t>
-            </w:r>
-            <w:proofErr w:type="spellStart"/>
-            <w:r>
-              <w:rPr>
-                <w:sz w:val="20"/>
-              </w:rPr>
-              <w:t>leslie</w:t>
-            </w:r>
-            <w:proofErr w:type="spellEnd"/>
-            <w:r>
-              <w:rPr>
-                <w:sz w:val="20"/>
-              </w:rPr>
-              <w:t xml:space="preserve">, </w:t>
-            </w:r>
-            <w:proofErr w:type="spellStart"/>
-            <w:r>
-              <w:rPr>
-                <w:sz w:val="20"/>
-              </w:rPr>
-              <w:t>mcf</w:t>
-            </w:r>
-            <w:proofErr w:type="spellEnd"/>
-            <w:r>
-              <w:rPr>
-                <w:sz w:val="20"/>
-              </w:rPr>
-              <w:t xml:space="preserve">, </w:t>
-            </w:r>
-            <w:proofErr w:type="spellStart"/>
-            <w:r>
-              <w:rPr>
-                <w:sz w:val="20"/>
-              </w:rPr>
-              <w:t>omnetpp</w:t>
-            </w:r>
-            <w:proofErr w:type="spellEnd"/>
-            <w:r>
-              <w:rPr>
-                <w:sz w:val="20"/>
-              </w:rPr>
-              <w:t xml:space="preserve">, </w:t>
-            </w:r>
-            <w:proofErr w:type="spellStart"/>
-            <w:r>
-              <w:rPr>
-                <w:sz w:val="20"/>
-              </w:rPr>
-              <w:t>gcc</w:t>
-            </w:r>
-            <w:proofErr w:type="spellEnd"/>
-            <w:r>
-              <w:rPr>
-                <w:sz w:val="20"/>
-              </w:rPr>
-              <w:t xml:space="preserve">, gems, </w:t>
-            </w:r>
-            <w:proofErr w:type="spellStart"/>
-            <w:r>
-              <w:rPr>
-                <w:sz w:val="20"/>
-              </w:rPr>
-              <w:t>milc</w:t>
-            </w:r>
-            <w:proofErr w:type="spellEnd"/>
-            <w:r>
-              <w:rPr>
-                <w:sz w:val="20"/>
-              </w:rPr>
-              <w:t xml:space="preserve">, </w:t>
-            </w:r>
-            <w:proofErr w:type="spellStart"/>
-            <w:r>
-              <w:rPr>
-                <w:sz w:val="20"/>
-              </w:rPr>
-              <w:t>zeusmp</w:t>
-            </w:r>
-            <w:proofErr w:type="spellEnd"/>
+            <w:r>
+              <w:rPr>
+                <w:sz w:val="20"/>
+              </w:rPr>
+              <w:t>lbm, leslie, mcf, omnetpp, gcc, gems, milc, zeusmp</w:t>
+            </w:r>
           </w:p>
         </w:tc>
       </w:tr>
@@ -3134,84 +2918,12 @@
                 <w:sz w:val="20"/>
               </w:rPr>
             </w:pPr>
-            <w:proofErr w:type="spellStart"/>
-            <w:r>
-              <w:rPr>
-                <w:sz w:val="20"/>
-              </w:rPr>
-              <w:t>mcf</w:t>
-            </w:r>
-            <w:proofErr w:type="spellEnd"/>
-            <w:r>
-              <w:rPr>
-                <w:sz w:val="20"/>
-              </w:rPr>
-              <w:t xml:space="preserve">, gems, </w:t>
-            </w:r>
-            <w:proofErr w:type="spellStart"/>
-            <w:r>
-              <w:rPr>
-                <w:sz w:val="20"/>
-              </w:rPr>
-              <w:t>astar</w:t>
-            </w:r>
-            <w:proofErr w:type="spellEnd"/>
-            <w:r>
-              <w:rPr>
-                <w:sz w:val="20"/>
-              </w:rPr>
-              <w:t xml:space="preserve">, </w:t>
-            </w:r>
-            <w:proofErr w:type="spellStart"/>
-            <w:r>
-              <w:rPr>
-                <w:sz w:val="20"/>
-              </w:rPr>
-              <w:t>leslie</w:t>
-            </w:r>
-            <w:proofErr w:type="spellEnd"/>
-            <w:r>
-              <w:rPr>
-                <w:sz w:val="20"/>
-              </w:rPr>
-              <w:t xml:space="preserve">, </w:t>
-            </w:r>
-            <w:proofErr w:type="spellStart"/>
-            <w:r>
-              <w:rPr>
-                <w:sz w:val="20"/>
-              </w:rPr>
-              <w:t>gcc</w:t>
-            </w:r>
-            <w:proofErr w:type="spellEnd"/>
-            <w:r>
-              <w:rPr>
-                <w:sz w:val="20"/>
-              </w:rPr>
-              <w:t xml:space="preserve">, sphinx, </w:t>
-            </w:r>
-            <w:proofErr w:type="spellStart"/>
-            <w:r>
-              <w:rPr>
-                <w:sz w:val="20"/>
-              </w:rPr>
-              <w:t>omnetpp</w:t>
-            </w:r>
-            <w:proofErr w:type="spellEnd"/>
-            <w:r>
-              <w:rPr>
-                <w:sz w:val="20"/>
-              </w:rPr>
-              <w:t xml:space="preserve">, </w:t>
-            </w:r>
-            <w:proofErr w:type="spellStart"/>
-            <w:r>
-              <w:rPr>
-                <w:sz w:val="20"/>
-              </w:rPr>
-              <w:t>zeusmp</w:t>
-            </w:r>
-            <w:proofErr w:type="spellEnd"/>
+            <w:r>
+              <w:rPr>
+                <w:sz w:val="20"/>
+              </w:rPr>
+              <w:t>mcf, gems, astar, leslie, gcc, sphinx, omnetpp, zeusmp</w:t>
+            </w:r>
           </w:p>
         </w:tc>
       </w:tr>
@@ -3249,98 +2961,12 @@
                 <w:sz w:val="20"/>
               </w:rPr>
             </w:pPr>
-            <w:proofErr w:type="spellStart"/>
-            <w:r>
-              <w:rPr>
-                <w:sz w:val="20"/>
-              </w:rPr>
-              <w:t>gcc</w:t>
-            </w:r>
-            <w:proofErr w:type="spellEnd"/>
-            <w:r>
-              <w:rPr>
-                <w:sz w:val="20"/>
-              </w:rPr>
-              <w:t xml:space="preserve">, </w:t>
-            </w:r>
-            <w:proofErr w:type="spellStart"/>
-            <w:r>
-              <w:rPr>
-                <w:sz w:val="20"/>
-              </w:rPr>
-              <w:t>mcf</w:t>
-            </w:r>
-            <w:proofErr w:type="spellEnd"/>
-            <w:r>
-              <w:rPr>
-                <w:sz w:val="20"/>
-              </w:rPr>
-              <w:t xml:space="preserve">, </w:t>
-            </w:r>
-            <w:proofErr w:type="spellStart"/>
-            <w:r>
-              <w:rPr>
-                <w:sz w:val="20"/>
-              </w:rPr>
-              <w:t>lbm</w:t>
-            </w:r>
-            <w:proofErr w:type="spellEnd"/>
-            <w:r>
-              <w:rPr>
-                <w:sz w:val="20"/>
-              </w:rPr>
-              <w:t xml:space="preserve">, sphinx, </w:t>
-            </w:r>
-            <w:proofErr w:type="spellStart"/>
-            <w:r>
-              <w:rPr>
-                <w:sz w:val="20"/>
-              </w:rPr>
-              <w:t>soplex</w:t>
-            </w:r>
-            <w:proofErr w:type="spellEnd"/>
-            <w:r>
-              <w:rPr>
-                <w:sz w:val="20"/>
-              </w:rPr>
-              <w:t xml:space="preserve">, </w:t>
-            </w:r>
-            <w:proofErr w:type="spellStart"/>
-            <w:r>
-              <w:rPr>
-                <w:sz w:val="20"/>
-              </w:rPr>
-              <w:t>libquantum</w:t>
-            </w:r>
-            <w:proofErr w:type="spellEnd"/>
-            <w:r>
-              <w:rPr>
-                <w:sz w:val="20"/>
-              </w:rPr>
-              <w:t xml:space="preserve">, </w:t>
-            </w:r>
-            <w:proofErr w:type="spellStart"/>
-            <w:r>
-              <w:rPr>
-                <w:sz w:val="20"/>
-              </w:rPr>
-              <w:t>milc</w:t>
-            </w:r>
-            <w:proofErr w:type="spellEnd"/>
-            <w:r>
-              <w:rPr>
-                <w:sz w:val="20"/>
-              </w:rPr>
-              <w:t xml:space="preserve">, </w:t>
-            </w:r>
-            <w:proofErr w:type="spellStart"/>
-            <w:r>
-              <w:rPr>
-                <w:sz w:val="20"/>
-              </w:rPr>
-              <w:t>leslie</w:t>
-            </w:r>
-            <w:proofErr w:type="spellEnd"/>
+            <w:r>
+              <w:rPr>
+                <w:sz w:val="20"/>
+              </w:rPr>
+              <w:t>gcc, mcf, lbm, sphinx, soplex, libquantum, milc, leslie</w:t>
+            </w:r>
           </w:p>
         </w:tc>
       </w:tr>
@@ -3378,98 +3004,12 @@
                 <w:sz w:val="20"/>
               </w:rPr>
             </w:pPr>
-            <w:proofErr w:type="spellStart"/>
-            <w:r>
-              <w:rPr>
-                <w:sz w:val="20"/>
-              </w:rPr>
-              <w:t>milc</w:t>
-            </w:r>
-            <w:proofErr w:type="spellEnd"/>
-            <w:r>
-              <w:rPr>
-                <w:sz w:val="20"/>
-              </w:rPr>
-              <w:t xml:space="preserve">, </w:t>
-            </w:r>
-            <w:proofErr w:type="spellStart"/>
-            <w:r>
-              <w:rPr>
-                <w:sz w:val="20"/>
-              </w:rPr>
-              <w:t>dealII</w:t>
-            </w:r>
-            <w:proofErr w:type="spellEnd"/>
-            <w:r>
-              <w:rPr>
-                <w:sz w:val="20"/>
-              </w:rPr>
-              <w:t xml:space="preserve">, </w:t>
-            </w:r>
-            <w:proofErr w:type="spellStart"/>
-            <w:r>
-              <w:rPr>
-                <w:sz w:val="20"/>
-              </w:rPr>
-              <w:t>mcf</w:t>
-            </w:r>
-            <w:proofErr w:type="spellEnd"/>
-            <w:r>
-              <w:rPr>
-                <w:sz w:val="20"/>
-              </w:rPr>
-              <w:t xml:space="preserve">, </w:t>
-            </w:r>
-            <w:proofErr w:type="spellStart"/>
-            <w:r>
-              <w:rPr>
-                <w:sz w:val="20"/>
-              </w:rPr>
-              <w:t>dealII</w:t>
-            </w:r>
-            <w:proofErr w:type="spellEnd"/>
-            <w:r>
-              <w:rPr>
-                <w:sz w:val="20"/>
-              </w:rPr>
-              <w:t xml:space="preserve">, </w:t>
-            </w:r>
-            <w:proofErr w:type="spellStart"/>
-            <w:r>
-              <w:rPr>
-                <w:sz w:val="20"/>
-              </w:rPr>
-              <w:t>gcc</w:t>
-            </w:r>
-            <w:proofErr w:type="spellEnd"/>
-            <w:r>
-              <w:rPr>
-                <w:sz w:val="20"/>
-              </w:rPr>
-              <w:t xml:space="preserve">, cactus, </w:t>
-            </w:r>
-            <w:proofErr w:type="spellStart"/>
-            <w:r>
-              <w:rPr>
-                <w:sz w:val="20"/>
-              </w:rPr>
-              <w:t>mcf</w:t>
-            </w:r>
-            <w:proofErr w:type="spellEnd"/>
-            <w:r>
-              <w:rPr>
-                <w:sz w:val="20"/>
-              </w:rPr>
-              <w:t xml:space="preserve">, </w:t>
-            </w:r>
-            <w:proofErr w:type="spellStart"/>
-            <w:r>
-              <w:rPr>
-                <w:sz w:val="20"/>
-              </w:rPr>
-              <w:t>bzip</w:t>
-            </w:r>
-            <w:proofErr w:type="spellEnd"/>
+            <w:r>
+              <w:rPr>
+                <w:sz w:val="20"/>
+              </w:rPr>
+              <w:t>milc, dealII, mcf, dealII, gcc, cactus, mcf, bzip</w:t>
+            </w:r>
           </w:p>
         </w:tc>
       </w:tr>
@@ -3507,89 +3047,11 @@
                 <w:sz w:val="20"/>
               </w:rPr>
             </w:pPr>
-            <w:proofErr w:type="spellStart"/>
-            <w:r>
-              <w:rPr>
-                <w:sz w:val="20"/>
-              </w:rPr>
-              <w:t>mcf</w:t>
-            </w:r>
-            <w:proofErr w:type="spellEnd"/>
-            <w:r>
-              <w:rPr>
-                <w:sz w:val="20"/>
-              </w:rPr>
-              <w:t xml:space="preserve">, </w:t>
-            </w:r>
-            <w:proofErr w:type="spellStart"/>
-            <w:r>
-              <w:rPr>
-                <w:sz w:val="20"/>
-              </w:rPr>
-              <w:t>dealII</w:t>
-            </w:r>
-            <w:proofErr w:type="spellEnd"/>
-            <w:r>
-              <w:rPr>
-                <w:sz w:val="20"/>
-              </w:rPr>
-              <w:t xml:space="preserve">, cactus, </w:t>
-            </w:r>
-            <w:proofErr w:type="spellStart"/>
-            <w:r>
-              <w:rPr>
-                <w:sz w:val="20"/>
-              </w:rPr>
-              <w:t>bwaves</w:t>
-            </w:r>
-            <w:proofErr w:type="spellEnd"/>
-            <w:r>
-              <w:rPr>
-                <w:sz w:val="20"/>
-              </w:rPr>
-              <w:t xml:space="preserve">, </w:t>
-            </w:r>
-            <w:proofErr w:type="spellStart"/>
-            <w:r>
-              <w:rPr>
-                <w:sz w:val="20"/>
-              </w:rPr>
-              <w:t>soplex</w:t>
-            </w:r>
-            <w:proofErr w:type="spellEnd"/>
-            <w:r>
-              <w:rPr>
-                <w:sz w:val="20"/>
-              </w:rPr>
-              <w:t xml:space="preserve">, </w:t>
-            </w:r>
-            <w:proofErr w:type="spellStart"/>
-            <w:r>
-              <w:rPr>
-                <w:sz w:val="20"/>
-              </w:rPr>
-              <w:t>bzip</w:t>
-            </w:r>
-            <w:proofErr w:type="spellEnd"/>
-            <w:r>
-              <w:rPr>
-                <w:sz w:val="20"/>
-              </w:rPr>
-              <w:t xml:space="preserve">, </w:t>
-            </w:r>
-            <w:proofErr w:type="spellStart"/>
-            <w:r>
-              <w:rPr>
-                <w:sz w:val="20"/>
-              </w:rPr>
-              <w:t>xalanc</w:t>
-            </w:r>
-            <w:proofErr w:type="spellEnd"/>
-            <w:r>
-              <w:rPr>
-                <w:sz w:val="20"/>
-              </w:rPr>
-              <w:t>, cactus</w:t>
+            <w:r>
+              <w:rPr>
+                <w:sz w:val="20"/>
+              </w:rPr>
+              <w:t>mcf, dealII, cactus, bwaves, soplex, bzip, xalanc, cactus</w:t>
             </w:r>
           </w:p>
         </w:tc>
@@ -3628,103 +3090,11 @@
                 <w:sz w:val="20"/>
               </w:rPr>
             </w:pPr>
-            <w:proofErr w:type="spellStart"/>
-            <w:r>
-              <w:rPr>
-                <w:sz w:val="20"/>
-              </w:rPr>
-              <w:t>mcf</w:t>
-            </w:r>
-            <w:proofErr w:type="spellEnd"/>
-            <w:r>
-              <w:rPr>
-                <w:sz w:val="20"/>
-              </w:rPr>
-              <w:t xml:space="preserve">, </w:t>
-            </w:r>
-            <w:proofErr w:type="spellStart"/>
-            <w:r>
-              <w:rPr>
-                <w:sz w:val="20"/>
-              </w:rPr>
-              <w:t>gcc</w:t>
-            </w:r>
-            <w:proofErr w:type="spellEnd"/>
-            <w:r>
-              <w:rPr>
-                <w:sz w:val="20"/>
-              </w:rPr>
-              <w:t xml:space="preserve">, </w:t>
-            </w:r>
-            <w:proofErr w:type="spellStart"/>
-            <w:r>
-              <w:rPr>
-                <w:sz w:val="20"/>
-              </w:rPr>
-              <w:t>libquantum</w:t>
-            </w:r>
-            <w:proofErr w:type="spellEnd"/>
-            <w:r>
-              <w:rPr>
-                <w:sz w:val="20"/>
-              </w:rPr>
-              <w:t xml:space="preserve">, </w:t>
-            </w:r>
-            <w:proofErr w:type="spellStart"/>
-            <w:r>
-              <w:rPr>
-                <w:sz w:val="20"/>
-              </w:rPr>
-              <w:t>bzip</w:t>
-            </w:r>
-            <w:proofErr w:type="spellEnd"/>
-            <w:r>
-              <w:rPr>
-                <w:sz w:val="20"/>
-              </w:rPr>
-              <w:t xml:space="preserve">, </w:t>
-            </w:r>
-            <w:proofErr w:type="spellStart"/>
-            <w:r>
-              <w:rPr>
-                <w:sz w:val="20"/>
-              </w:rPr>
-              <w:t>lbm</w:t>
-            </w:r>
-            <w:proofErr w:type="spellEnd"/>
-            <w:r>
-              <w:rPr>
-                <w:sz w:val="20"/>
-              </w:rPr>
-              <w:t xml:space="preserve">, </w:t>
-            </w:r>
-            <w:proofErr w:type="spellStart"/>
-            <w:r>
-              <w:rPr>
-                <w:sz w:val="20"/>
-              </w:rPr>
-              <w:t>soplex</w:t>
-            </w:r>
-            <w:proofErr w:type="spellEnd"/>
-            <w:r>
-              <w:rPr>
-                <w:sz w:val="20"/>
-              </w:rPr>
-              <w:t xml:space="preserve">, </w:t>
-            </w:r>
-            <w:proofErr w:type="spellStart"/>
-            <w:r>
-              <w:rPr>
-                <w:sz w:val="20"/>
-              </w:rPr>
-              <w:t>gcc</w:t>
-            </w:r>
-            <w:proofErr w:type="spellEnd"/>
-            <w:r>
-              <w:rPr>
-                <w:sz w:val="20"/>
-              </w:rPr>
-              <w:t>, cactus</w:t>
+            <w:r>
+              <w:rPr>
+                <w:sz w:val="20"/>
+              </w:rPr>
+              <w:t>mcf, gcc, libquantum, bzip, lbm, soplex, gcc, cactus</w:t>
             </w:r>
           </w:p>
         </w:tc>
@@ -3763,98 +3133,12 @@
                 <w:sz w:val="20"/>
               </w:rPr>
             </w:pPr>
-            <w:proofErr w:type="spellStart"/>
-            <w:r>
-              <w:rPr>
-                <w:sz w:val="20"/>
-              </w:rPr>
-              <w:t>leslie</w:t>
-            </w:r>
-            <w:proofErr w:type="spellEnd"/>
-            <w:r>
-              <w:rPr>
-                <w:sz w:val="20"/>
-              </w:rPr>
-              <w:t xml:space="preserve">, </w:t>
-            </w:r>
-            <w:proofErr w:type="spellStart"/>
-            <w:r>
-              <w:rPr>
-                <w:sz w:val="20"/>
-              </w:rPr>
-              <w:t>xalanc</w:t>
-            </w:r>
-            <w:proofErr w:type="spellEnd"/>
-            <w:r>
-              <w:rPr>
-                <w:sz w:val="20"/>
-              </w:rPr>
-              <w:t xml:space="preserve">, gems, </w:t>
-            </w:r>
-            <w:proofErr w:type="spellStart"/>
-            <w:r>
-              <w:rPr>
-                <w:sz w:val="20"/>
-              </w:rPr>
-              <w:t>bzip</w:t>
-            </w:r>
-            <w:proofErr w:type="spellEnd"/>
-            <w:r>
-              <w:rPr>
-                <w:sz w:val="20"/>
-              </w:rPr>
-              <w:t xml:space="preserve">, </w:t>
-            </w:r>
-            <w:proofErr w:type="spellStart"/>
-            <w:r>
-              <w:rPr>
-                <w:sz w:val="20"/>
-              </w:rPr>
-              <w:t>astar</w:t>
-            </w:r>
-            <w:proofErr w:type="spellEnd"/>
-            <w:r>
-              <w:rPr>
-                <w:sz w:val="20"/>
-              </w:rPr>
-              <w:t xml:space="preserve">, </w:t>
-            </w:r>
-            <w:proofErr w:type="spellStart"/>
-            <w:r>
-              <w:rPr>
-                <w:sz w:val="20"/>
-              </w:rPr>
-              <w:t>dealII</w:t>
-            </w:r>
-            <w:proofErr w:type="spellEnd"/>
-            <w:r>
-              <w:rPr>
-                <w:sz w:val="20"/>
-              </w:rPr>
-              <w:t xml:space="preserve">, </w:t>
-            </w:r>
-            <w:proofErr w:type="spellStart"/>
-            <w:r>
-              <w:rPr>
-                <w:sz w:val="20"/>
-              </w:rPr>
-              <w:t>zeusmp</w:t>
-            </w:r>
-            <w:proofErr w:type="spellEnd"/>
-            <w:r>
-              <w:rPr>
-                <w:sz w:val="20"/>
-              </w:rPr>
-              <w:t xml:space="preserve">, </w:t>
-            </w:r>
-            <w:proofErr w:type="spellStart"/>
-            <w:r>
-              <w:rPr>
-                <w:sz w:val="20"/>
-              </w:rPr>
-              <w:t>bwaves</w:t>
-            </w:r>
-            <w:proofErr w:type="spellEnd"/>
+            <w:r>
+              <w:rPr>
+                <w:sz w:val="20"/>
+              </w:rPr>
+              <w:t>leslie, xalanc, gems, bzip, astar, dealII, zeusmp, bwaves</w:t>
+            </w:r>
           </w:p>
         </w:tc>
       </w:tr>
@@ -3892,103 +3176,11 @@
                 <w:sz w:val="20"/>
               </w:rPr>
             </w:pPr>
-            <w:proofErr w:type="spellStart"/>
-            <w:r>
-              <w:rPr>
-                <w:sz w:val="20"/>
-              </w:rPr>
-              <w:t>omnetpp</w:t>
-            </w:r>
-            <w:proofErr w:type="spellEnd"/>
-            <w:r>
-              <w:rPr>
-                <w:sz w:val="20"/>
-              </w:rPr>
-              <w:t xml:space="preserve">, </w:t>
-            </w:r>
-            <w:proofErr w:type="spellStart"/>
-            <w:r>
-              <w:rPr>
-                <w:sz w:val="20"/>
-              </w:rPr>
-              <w:t>bwaves</w:t>
-            </w:r>
-            <w:proofErr w:type="spellEnd"/>
-            <w:r>
-              <w:rPr>
-                <w:sz w:val="20"/>
-              </w:rPr>
-              <w:t xml:space="preserve">, </w:t>
-            </w:r>
-            <w:proofErr w:type="spellStart"/>
-            <w:r>
-              <w:rPr>
-                <w:sz w:val="20"/>
-              </w:rPr>
-              <w:t>xalanc</w:t>
-            </w:r>
-            <w:proofErr w:type="spellEnd"/>
-            <w:r>
-              <w:rPr>
-                <w:sz w:val="20"/>
-              </w:rPr>
-              <w:t xml:space="preserve">, </w:t>
-            </w:r>
-            <w:proofErr w:type="spellStart"/>
-            <w:r>
-              <w:rPr>
-                <w:sz w:val="20"/>
-              </w:rPr>
-              <w:t>dealII</w:t>
-            </w:r>
-            <w:proofErr w:type="spellEnd"/>
-            <w:r>
-              <w:rPr>
-                <w:sz w:val="20"/>
-              </w:rPr>
-              <w:t xml:space="preserve">, </w:t>
-            </w:r>
-            <w:proofErr w:type="spellStart"/>
-            <w:r>
-              <w:rPr>
-                <w:sz w:val="20"/>
-              </w:rPr>
-              <w:t>astar</w:t>
-            </w:r>
-            <w:proofErr w:type="spellEnd"/>
-            <w:r>
-              <w:rPr>
-                <w:sz w:val="20"/>
-              </w:rPr>
-              <w:t xml:space="preserve">, </w:t>
-            </w:r>
-            <w:proofErr w:type="spellStart"/>
-            <w:r>
-              <w:rPr>
-                <w:sz w:val="20"/>
-              </w:rPr>
-              <w:t>bzip</w:t>
-            </w:r>
-            <w:proofErr w:type="spellEnd"/>
-            <w:r>
-              <w:rPr>
-                <w:sz w:val="20"/>
-              </w:rPr>
-              <w:t xml:space="preserve">, </w:t>
-            </w:r>
-            <w:proofErr w:type="spellStart"/>
-            <w:r>
-              <w:rPr>
-                <w:sz w:val="20"/>
-              </w:rPr>
-              <w:t>bwaves</w:t>
-            </w:r>
-            <w:proofErr w:type="spellEnd"/>
-            <w:r>
-              <w:rPr>
-                <w:sz w:val="20"/>
-              </w:rPr>
-              <w:t>, cactus</w:t>
+            <w:r>
+              <w:rPr>
+                <w:sz w:val="20"/>
+              </w:rPr>
+              <w:t>omnetpp, bwaves, xalanc, dealII, astar, bzip, bwaves, cactus</w:t>
             </w:r>
           </w:p>
         </w:tc>
@@ -4027,84 +3219,12 @@
                 <w:sz w:val="20"/>
               </w:rPr>
             </w:pPr>
-            <w:proofErr w:type="spellStart"/>
-            <w:r>
-              <w:rPr>
-                <w:sz w:val="20"/>
-              </w:rPr>
-              <w:t>astar</w:t>
-            </w:r>
-            <w:proofErr w:type="spellEnd"/>
-            <w:r>
-              <w:rPr>
-                <w:sz w:val="20"/>
-              </w:rPr>
-              <w:t xml:space="preserve">, </w:t>
-            </w:r>
-            <w:proofErr w:type="spellStart"/>
-            <w:r>
-              <w:rPr>
-                <w:sz w:val="20"/>
-              </w:rPr>
-              <w:t>leslie</w:t>
-            </w:r>
-            <w:proofErr w:type="spellEnd"/>
-            <w:r>
-              <w:rPr>
-                <w:sz w:val="20"/>
-              </w:rPr>
-              <w:t xml:space="preserve">, sphinx, </w:t>
-            </w:r>
-            <w:proofErr w:type="spellStart"/>
-            <w:r>
-              <w:rPr>
-                <w:sz w:val="20"/>
-              </w:rPr>
-              <w:t>dealII</w:t>
-            </w:r>
-            <w:proofErr w:type="spellEnd"/>
-            <w:r>
-              <w:rPr>
-                <w:sz w:val="20"/>
-              </w:rPr>
-              <w:t xml:space="preserve">, </w:t>
-            </w:r>
-            <w:proofErr w:type="spellStart"/>
-            <w:r>
-              <w:rPr>
-                <w:sz w:val="20"/>
-              </w:rPr>
-              <w:t>zeusmp</w:t>
-            </w:r>
-            <w:proofErr w:type="spellEnd"/>
-            <w:r>
-              <w:rPr>
-                <w:sz w:val="20"/>
-              </w:rPr>
-              <w:t xml:space="preserve">, gems, </w:t>
-            </w:r>
-            <w:proofErr w:type="spellStart"/>
-            <w:r>
-              <w:rPr>
-                <w:sz w:val="20"/>
-              </w:rPr>
-              <w:t>astar</w:t>
-            </w:r>
-            <w:proofErr w:type="spellEnd"/>
-            <w:r>
-              <w:rPr>
-                <w:sz w:val="20"/>
-              </w:rPr>
-              <w:t xml:space="preserve">, </w:t>
-            </w:r>
-            <w:proofErr w:type="spellStart"/>
-            <w:r>
-              <w:rPr>
-                <w:sz w:val="20"/>
-              </w:rPr>
-              <w:t>bwaves</w:t>
-            </w:r>
-            <w:proofErr w:type="spellEnd"/>
+            <w:r>
+              <w:rPr>
+                <w:sz w:val="20"/>
+              </w:rPr>
+              <w:t>astar, leslie, sphinx, dealII, zeusmp, gems, astar, bwaves</w:t>
+            </w:r>
           </w:p>
         </w:tc>
       </w:tr>
@@ -4142,112 +3262,12 @@
                 <w:sz w:val="20"/>
               </w:rPr>
             </w:pPr>
-            <w:proofErr w:type="spellStart"/>
-            <w:r>
-              <w:rPr>
-                <w:sz w:val="20"/>
-              </w:rPr>
-              <w:t>mcf</w:t>
-            </w:r>
-            <w:proofErr w:type="spellEnd"/>
-            <w:r>
-              <w:rPr>
-                <w:sz w:val="20"/>
-              </w:rPr>
-              <w:t xml:space="preserve">, </w:t>
-            </w:r>
-            <w:proofErr w:type="spellStart"/>
-            <w:r>
-              <w:rPr>
-                <w:sz w:val="20"/>
-              </w:rPr>
-              <w:t>milc</w:t>
-            </w:r>
-            <w:proofErr w:type="spellEnd"/>
-            <w:r>
-              <w:rPr>
-                <w:sz w:val="20"/>
-              </w:rPr>
-              <w:t xml:space="preserve">, </w:t>
-            </w:r>
-            <w:proofErr w:type="spellStart"/>
-            <w:r>
-              <w:rPr>
-                <w:sz w:val="20"/>
-              </w:rPr>
-              <w:t>libquantum</w:t>
-            </w:r>
-            <w:proofErr w:type="spellEnd"/>
-            <w:r>
-              <w:rPr>
-                <w:sz w:val="20"/>
-              </w:rPr>
-              <w:t xml:space="preserve">, </w:t>
-            </w:r>
-            <w:proofErr w:type="spellStart"/>
-            <w:r>
-              <w:rPr>
-                <w:sz w:val="20"/>
-              </w:rPr>
-              <w:t>gcc</w:t>
-            </w:r>
-            <w:proofErr w:type="spellEnd"/>
-            <w:r>
-              <w:rPr>
-                <w:sz w:val="20"/>
-              </w:rPr>
-              <w:t xml:space="preserve">, </w:t>
-            </w:r>
-            <w:proofErr w:type="spellStart"/>
-            <w:r>
-              <w:rPr>
-                <w:sz w:val="20"/>
-              </w:rPr>
-              <w:t>soplex</w:t>
-            </w:r>
-            <w:proofErr w:type="spellEnd"/>
-            <w:r>
-              <w:rPr>
-                <w:sz w:val="20"/>
-              </w:rPr>
-              <w:t xml:space="preserve">, </w:t>
-            </w:r>
-            <w:proofErr w:type="spellStart"/>
-            <w:r>
-              <w:rPr>
-                <w:sz w:val="20"/>
-              </w:rPr>
-              <w:t>libquantum</w:t>
-            </w:r>
-            <w:proofErr w:type="spellEnd"/>
-            <w:r>
-              <w:rPr>
-                <w:sz w:val="20"/>
-              </w:rPr>
-              <w:t xml:space="preserve">, </w:t>
-            </w:r>
-            <w:proofErr w:type="spellStart"/>
-            <w:r>
-              <w:rPr>
-                <w:sz w:val="20"/>
-              </w:rPr>
-              <w:t>gcc</w:t>
-            </w:r>
-            <w:proofErr w:type="spellEnd"/>
-            <w:r>
-              <w:rPr>
-                <w:sz w:val="20"/>
-              </w:rPr>
-              <w:t xml:space="preserve">, </w:t>
-            </w:r>
-            <w:proofErr w:type="spellStart"/>
-            <w:r>
-              <w:rPr>
-                <w:sz w:val="20"/>
-              </w:rPr>
-              <w:t>lbm</w:t>
-            </w:r>
-            <w:proofErr w:type="spellEnd"/>
+            <w:r>
+              <w:rPr>
+                <w:sz w:val="20"/>
+              </w:rPr>
+              <w:t>mcf, milc, libquantum, gcc, soplex, libquantum, gcc, lbm</w:t>
+            </w:r>
           </w:p>
         </w:tc>
       </w:tr>
@@ -4289,86 +3309,8 @@
               <w:rPr>
                 <w:sz w:val="20"/>
               </w:rPr>
-              <w:t xml:space="preserve">gems, </w:t>
-            </w:r>
-            <w:proofErr w:type="spellStart"/>
-            <w:r>
-              <w:rPr>
-                <w:sz w:val="20"/>
-              </w:rPr>
-              <w:t>zeusmp</w:t>
-            </w:r>
-            <w:proofErr w:type="spellEnd"/>
-            <w:r>
-              <w:rPr>
-                <w:sz w:val="20"/>
-              </w:rPr>
-              <w:t xml:space="preserve">, </w:t>
-            </w:r>
-            <w:proofErr w:type="spellStart"/>
-            <w:r>
-              <w:rPr>
-                <w:sz w:val="20"/>
-              </w:rPr>
-              <w:t>astar</w:t>
-            </w:r>
-            <w:proofErr w:type="spellEnd"/>
-            <w:r>
-              <w:rPr>
-                <w:sz w:val="20"/>
-              </w:rPr>
-              <w:t xml:space="preserve">, </w:t>
-            </w:r>
-            <w:proofErr w:type="spellStart"/>
-            <w:r>
-              <w:rPr>
-                <w:sz w:val="20"/>
-              </w:rPr>
-              <w:t>omnetpp</w:t>
-            </w:r>
-            <w:proofErr w:type="spellEnd"/>
-            <w:r>
-              <w:rPr>
-                <w:sz w:val="20"/>
-              </w:rPr>
-              <w:t xml:space="preserve">, </w:t>
-            </w:r>
-            <w:proofErr w:type="spellStart"/>
-            <w:r>
-              <w:rPr>
-                <w:sz w:val="20"/>
-              </w:rPr>
-              <w:t>leslie</w:t>
-            </w:r>
-            <w:proofErr w:type="spellEnd"/>
-            <w:r>
-              <w:rPr>
-                <w:sz w:val="20"/>
-              </w:rPr>
-              <w:t xml:space="preserve">, sphinx, </w:t>
-            </w:r>
-            <w:proofErr w:type="spellStart"/>
-            <w:r>
-              <w:rPr>
-                <w:sz w:val="20"/>
-              </w:rPr>
-              <w:t>astar</w:t>
-            </w:r>
-            <w:proofErr w:type="spellEnd"/>
-            <w:r>
-              <w:rPr>
-                <w:sz w:val="20"/>
-              </w:rPr>
-              <w:t xml:space="preserve">, </w:t>
-            </w:r>
-            <w:proofErr w:type="spellStart"/>
-            <w:r>
-              <w:rPr>
-                <w:sz w:val="20"/>
-              </w:rPr>
-              <w:t>leslie</w:t>
-            </w:r>
-            <w:proofErr w:type="spellEnd"/>
+              <w:t>gems, zeusmp, astar, omnetpp, leslie, sphinx, astar, leslie</w:t>
+            </w:r>
           </w:p>
         </w:tc>
       </w:tr>
@@ -4406,84 +3348,12 @@
                 <w:sz w:val="20"/>
               </w:rPr>
             </w:pPr>
-            <w:proofErr w:type="spellStart"/>
-            <w:r>
-              <w:rPr>
-                <w:sz w:val="20"/>
-              </w:rPr>
-              <w:t>bwaves</w:t>
-            </w:r>
-            <w:proofErr w:type="spellEnd"/>
-            <w:r>
-              <w:rPr>
-                <w:sz w:val="20"/>
-              </w:rPr>
-              <w:t xml:space="preserve">, </w:t>
-            </w:r>
-            <w:proofErr w:type="spellStart"/>
-            <w:r>
-              <w:rPr>
-                <w:sz w:val="20"/>
-              </w:rPr>
-              <w:t>xalanc</w:t>
-            </w:r>
-            <w:proofErr w:type="spellEnd"/>
-            <w:r>
-              <w:rPr>
-                <w:sz w:val="20"/>
-              </w:rPr>
-              <w:t xml:space="preserve">, cactus, </w:t>
-            </w:r>
-            <w:proofErr w:type="spellStart"/>
-            <w:r>
-              <w:rPr>
-                <w:sz w:val="20"/>
-              </w:rPr>
-              <w:t>dealII</w:t>
-            </w:r>
-            <w:proofErr w:type="spellEnd"/>
-            <w:r>
-              <w:rPr>
-                <w:sz w:val="20"/>
-              </w:rPr>
-              <w:t xml:space="preserve">, </w:t>
-            </w:r>
-            <w:proofErr w:type="spellStart"/>
-            <w:r>
-              <w:rPr>
-                <w:sz w:val="20"/>
-              </w:rPr>
-              <w:t>bzip</w:t>
-            </w:r>
-            <w:proofErr w:type="spellEnd"/>
-            <w:r>
-              <w:rPr>
-                <w:sz w:val="20"/>
-              </w:rPr>
-              <w:t xml:space="preserve">, cactus, </w:t>
-            </w:r>
-            <w:proofErr w:type="spellStart"/>
-            <w:r>
-              <w:rPr>
-                <w:sz w:val="20"/>
-              </w:rPr>
-              <w:t>dealII</w:t>
-            </w:r>
-            <w:proofErr w:type="spellEnd"/>
-            <w:r>
-              <w:rPr>
-                <w:sz w:val="20"/>
-              </w:rPr>
-              <w:t xml:space="preserve">, </w:t>
-            </w:r>
-            <w:proofErr w:type="spellStart"/>
-            <w:r>
-              <w:rPr>
-                <w:sz w:val="20"/>
-              </w:rPr>
-              <w:t>bzip</w:t>
-            </w:r>
-            <w:proofErr w:type="spellEnd"/>
+            <w:r>
+              <w:rPr>
+                <w:sz w:val="20"/>
+              </w:rPr>
+              <w:t>bwaves, xalanc, cactus, dealII, bzip, cactus, dealII, bzip</w:t>
+            </w:r>
           </w:p>
         </w:tc>
       </w:tr>
@@ -4789,7 +3659,6 @@
                 <w:sz w:val="20"/>
               </w:rPr>
             </w:pPr>
-            <w:proofErr w:type="spellStart"/>
             <w:r>
               <w:rPr>
                 <w:b/>
@@ -4797,7 +3666,6 @@
               </w:rPr>
               <w:t>astar</w:t>
             </w:r>
-            <w:proofErr w:type="spellEnd"/>
           </w:p>
         </w:tc>
         <w:tc>
@@ -5019,7 +3887,6 @@
                 <w:sz w:val="20"/>
               </w:rPr>
             </w:pPr>
-            <w:proofErr w:type="spellStart"/>
             <w:r>
               <w:rPr>
                 <w:b/>
@@ -5027,7 +3894,6 @@
               </w:rPr>
               <w:t>bwaves</w:t>
             </w:r>
-            <w:proofErr w:type="spellEnd"/>
           </w:p>
         </w:tc>
         <w:tc>
@@ -5241,7 +4107,6 @@
                 <w:sz w:val="20"/>
               </w:rPr>
             </w:pPr>
-            <w:proofErr w:type="spellStart"/>
             <w:r>
               <w:rPr>
                 <w:b/>
@@ -5249,7 +4114,6 @@
               </w:rPr>
               <w:t>bzip</w:t>
             </w:r>
-            <w:proofErr w:type="spellEnd"/>
           </w:p>
         </w:tc>
         <w:tc>
@@ -5697,7 +4561,6 @@
                 <w:sz w:val="20"/>
               </w:rPr>
             </w:pPr>
-            <w:proofErr w:type="spellStart"/>
             <w:r>
               <w:rPr>
                 <w:b/>
@@ -5705,7 +4568,6 @@
               </w:rPr>
               <w:t>dealII</w:t>
             </w:r>
-            <w:proofErr w:type="spellEnd"/>
           </w:p>
         </w:tc>
         <w:tc>
@@ -5933,7 +4795,6 @@
                 <w:sz w:val="20"/>
               </w:rPr>
             </w:pPr>
-            <w:proofErr w:type="spellStart"/>
             <w:r>
               <w:rPr>
                 <w:b/>
@@ -5941,7 +4802,6 @@
               </w:rPr>
               <w:t>gcc</w:t>
             </w:r>
-            <w:proofErr w:type="spellEnd"/>
           </w:p>
         </w:tc>
         <w:tc>
@@ -6369,8 +5229,6 @@
             </w:pPr>
           </w:p>
         </w:tc>
-        <w:bookmarkStart w:id="0" w:name="_GoBack"/>
-        <w:bookmarkEnd w:id="0"/>
       </w:tr>
       <w:tr>
         <w:tc>
@@ -6384,7 +5242,6 @@
                 <w:sz w:val="20"/>
               </w:rPr>
             </w:pPr>
-            <w:proofErr w:type="spellStart"/>
             <w:r>
               <w:rPr>
                 <w:b/>
@@ -6392,7 +5249,6 @@
               </w:rPr>
               <w:t>lbm</w:t>
             </w:r>
-            <w:proofErr w:type="spellEnd"/>
           </w:p>
         </w:tc>
         <w:tc>
@@ -6592,7 +5448,6 @@
                 <w:sz w:val="20"/>
               </w:rPr>
             </w:pPr>
-            <w:proofErr w:type="spellStart"/>
             <w:r>
               <w:rPr>
                 <w:b/>
@@ -6600,7 +5455,6 @@
               </w:rPr>
               <w:t>leslie</w:t>
             </w:r>
-            <w:proofErr w:type="spellEnd"/>
           </w:p>
         </w:tc>
         <w:tc>
@@ -6821,7 +5675,6 @@
                 <w:sz w:val="20"/>
               </w:rPr>
             </w:pPr>
-            <w:proofErr w:type="spellStart"/>
             <w:r>
               <w:rPr>
                 <w:b/>
@@ -6829,7 +5682,6 @@
               </w:rPr>
               <w:t>libquantum</w:t>
             </w:r>
-            <w:proofErr w:type="spellEnd"/>
           </w:p>
         </w:tc>
         <w:tc>
@@ -7029,7 +5881,6 @@
                 <w:sz w:val="20"/>
               </w:rPr>
             </w:pPr>
-            <w:proofErr w:type="spellStart"/>
             <w:r>
               <w:rPr>
                 <w:b/>
@@ -7037,7 +5888,6 @@
               </w:rPr>
               <w:t>mcf</w:t>
             </w:r>
-            <w:proofErr w:type="spellEnd"/>
           </w:p>
         </w:tc>
         <w:tc>
@@ -7265,7 +6115,6 @@
                 <w:sz w:val="20"/>
               </w:rPr>
             </w:pPr>
-            <w:proofErr w:type="spellStart"/>
             <w:r>
               <w:rPr>
                 <w:b/>
@@ -7273,7 +6122,6 @@
               </w:rPr>
               <w:t>milc</w:t>
             </w:r>
-            <w:proofErr w:type="spellEnd"/>
           </w:p>
         </w:tc>
         <w:tc>
@@ -7473,7 +6321,6 @@
                 <w:sz w:val="20"/>
               </w:rPr>
             </w:pPr>
-            <w:proofErr w:type="spellStart"/>
             <w:r>
               <w:rPr>
                 <w:b/>
@@ -7481,7 +6328,6 @@
               </w:rPr>
               <w:t>omnetpp</w:t>
             </w:r>
-            <w:proofErr w:type="spellEnd"/>
           </w:p>
         </w:tc>
         <w:tc>
@@ -7681,7 +6527,6 @@
                 <w:sz w:val="20"/>
               </w:rPr>
             </w:pPr>
-            <w:proofErr w:type="spellStart"/>
             <w:r>
               <w:rPr>
                 <w:b/>
@@ -7689,7 +6534,6 @@
               </w:rPr>
               <w:t>soplex</w:t>
             </w:r>
-            <w:proofErr w:type="spellEnd"/>
           </w:p>
         </w:tc>
         <w:tc>
@@ -8095,7 +6939,6 @@
                 <w:sz w:val="20"/>
               </w:rPr>
             </w:pPr>
-            <w:proofErr w:type="spellStart"/>
             <w:r>
               <w:rPr>
                 <w:b/>
@@ -8103,7 +6946,6 @@
               </w:rPr>
               <w:t>xalanc</w:t>
             </w:r>
-            <w:proofErr w:type="spellEnd"/>
           </w:p>
         </w:tc>
         <w:tc>
@@ -8303,7 +7145,6 @@
                 <w:sz w:val="20"/>
               </w:rPr>
             </w:pPr>
-            <w:proofErr w:type="spellStart"/>
             <w:r>
               <w:rPr>
                 <w:b/>
@@ -8311,7 +7152,6 @@
               </w:rPr>
               <w:t>zeusmp</w:t>
             </w:r>
-            <w:proofErr w:type="spellEnd"/>
           </w:p>
         </w:tc>
         <w:tc>
@@ -9314,7 +8154,7 @@
 </file>
 
 <file path=customXml/itemProps1.xml><?xml version="1.0" encoding="utf-8"?>
-<ds:datastoreItem xmlns:ds="http://schemas.openxmlformats.org/officeDocument/2006/customXml" ds:itemID="{ABCC7DCD-45A8-4193-A7AF-8BFD79FC233B}">
+<ds:datastoreItem xmlns:ds="http://schemas.openxmlformats.org/officeDocument/2006/customXml" ds:itemID="{8B214FD7-3FBE-437D-8612-26FE030160B9}">
   <ds:schemaRefs>
     <ds:schemaRef ds:uri="http://schemas.openxmlformats.org/officeDocument/2006/bibliography"/>
   </ds:schemaRefs>

</xml_diff>